<commit_message>
Run code without cleanup
</commit_message>
<xml_diff>
--- a/ci-cd-proposal/ci-cd-for-udagram.docx
+++ b/ci-cd-proposal/ci-cd-for-udagram.docx
@@ -176,6 +176,86 @@
     <w:p>
       <w:pPr>
         <w:spacing w:line="360" w:lineRule="auto"/>
+        <w:jc w:val="center"/>
+        <w:rPr>
+          <w:rFonts w:ascii="Times New Roman" w:hAnsi="Times New Roman" w:cs="Times New Roman"/>
+          <w:sz w:val="24"/>
+          <w:szCs w:val="24"/>
+        </w:rPr>
+      </w:pPr>
+      <w:r>
+        <w:rPr>
+          <w:rFonts w:ascii="Times New Roman" w:hAnsi="Times New Roman" w:cs="Times New Roman"/>
+          <w:sz w:val="24"/>
+          <w:szCs w:val="24"/>
+        </w:rPr>
+        <w:drawing>
+          <wp:inline distT="0" distB="0" distL="0" distR="0" wp14:anchorId="030623A0" wp14:editId="37A5C4A8">
+            <wp:extent cx="5731510" cy="2553970"/>
+            <wp:effectExtent l="0" t="0" r="2540" b="0"/>
+            <wp:docPr id="3" name="Picture 3" descr="Chart&#10;&#10;Description automatically generated"/>
+            <wp:cNvGraphicFramePr>
+              <a:graphicFrameLocks xmlns:a="http://schemas.openxmlformats.org/drawingml/2006/main" noChangeAspect="1"/>
+            </wp:cNvGraphicFramePr>
+            <a:graphic xmlns:a="http://schemas.openxmlformats.org/drawingml/2006/main">
+              <a:graphicData uri="http://schemas.openxmlformats.org/drawingml/2006/picture">
+                <pic:pic xmlns:pic="http://schemas.openxmlformats.org/drawingml/2006/picture">
+                  <pic:nvPicPr>
+                    <pic:cNvPr id="3" name="Picture 3" descr="Chart&#10;&#10;Description automatically generated"/>
+                    <pic:cNvPicPr/>
+                  </pic:nvPicPr>
+                  <pic:blipFill>
+                    <a:blip r:embed="rId4"/>
+                    <a:stretch>
+                      <a:fillRect/>
+                    </a:stretch>
+                  </pic:blipFill>
+                  <pic:spPr>
+                    <a:xfrm>
+                      <a:off x="0" y="0"/>
+                      <a:ext cx="5731510" cy="2553970"/>
+                    </a:xfrm>
+                    <a:prstGeom prst="rect">
+                      <a:avLst/>
+                    </a:prstGeom>
+                  </pic:spPr>
+                </pic:pic>
+              </a:graphicData>
+            </a:graphic>
+          </wp:inline>
+        </w:drawing>
+      </w:r>
+    </w:p>
+    <w:p>
+      <w:pPr>
+        <w:spacing w:line="360" w:lineRule="auto"/>
+        <w:jc w:val="center"/>
+        <w:rPr>
+          <w:rFonts w:ascii="Times New Roman" w:hAnsi="Times New Roman" w:cs="Times New Roman"/>
+          <w:b/>
+          <w:bCs/>
+          <w:i/>
+          <w:iCs/>
+          <w:sz w:val="24"/>
+          <w:szCs w:val="24"/>
+        </w:rPr>
+      </w:pPr>
+      <w:r>
+        <w:rPr>
+          <w:rFonts w:ascii="Times New Roman" w:hAnsi="Times New Roman" w:cs="Times New Roman"/>
+          <w:b/>
+          <w:bCs/>
+          <w:i/>
+          <w:iCs/>
+          <w:sz w:val="24"/>
+          <w:szCs w:val="24"/>
+        </w:rPr>
+        <w:t>Figure 1: Our major challenges</w:t>
+      </w:r>
+    </w:p>
+    <w:p>
+      <w:pPr>
+        <w:spacing w:line="360" w:lineRule="auto"/>
         <w:jc w:val="both"/>
         <w:rPr>
           <w:rFonts w:ascii="Times New Roman" w:hAnsi="Times New Roman" w:cs="Times New Roman"/>
@@ -288,6 +368,7 @@
         <w:rPr>
           <w:noProof/>
         </w:rPr>
+        <w:lastRenderedPageBreak/>
         <w:drawing>
           <wp:inline distT="0" distB="0" distL="0" distR="0" wp14:anchorId="44109B14" wp14:editId="4D1668D6">
             <wp:extent cx="3028950" cy="1517650"/>
@@ -306,7 +387,7 @@
                     </pic:cNvPicPr>
                   </pic:nvPicPr>
                   <pic:blipFill>
-                    <a:blip r:embed="rId4">
+                    <a:blip r:embed="rId5">
                       <a:extLst>
                         <a:ext uri="{28A0092B-C50C-407E-A947-70E740481C1C}">
                           <a14:useLocalDpi xmlns:a14="http://schemas.microsoft.com/office/drawing/2010/main" val="0"/>
@@ -344,17 +425,49 @@
         <w:jc w:val="center"/>
         <w:rPr>
           <w:rFonts w:ascii="Times New Roman" w:hAnsi="Times New Roman" w:cs="Times New Roman"/>
-          <w:sz w:val="24"/>
-          <w:szCs w:val="24"/>
-        </w:rPr>
-      </w:pPr>
-      <w:r>
-        <w:rPr>
-          <w:rFonts w:ascii="Times New Roman" w:hAnsi="Times New Roman" w:cs="Times New Roman"/>
-          <w:sz w:val="24"/>
-          <w:szCs w:val="24"/>
-        </w:rPr>
-        <w:t xml:space="preserve">Figure 1: Example of a Software life cycle using CI-CD  </w:t>
+          <w:b/>
+          <w:bCs/>
+          <w:i/>
+          <w:iCs/>
+          <w:sz w:val="24"/>
+          <w:szCs w:val="24"/>
+        </w:rPr>
+      </w:pPr>
+      <w:r>
+        <w:rPr>
+          <w:rFonts w:ascii="Times New Roman" w:hAnsi="Times New Roman" w:cs="Times New Roman"/>
+          <w:b/>
+          <w:bCs/>
+          <w:i/>
+          <w:iCs/>
+          <w:sz w:val="24"/>
+          <w:szCs w:val="24"/>
+        </w:rPr>
+        <w:t xml:space="preserve">Figure </w:t>
+      </w:r>
+      <w:r>
+        <w:rPr>
+          <w:rFonts w:ascii="Times New Roman" w:hAnsi="Times New Roman" w:cs="Times New Roman"/>
+          <w:b/>
+          <w:bCs/>
+          <w:i/>
+          <w:iCs/>
+          <w:sz w:val="24"/>
+          <w:szCs w:val="24"/>
+        </w:rPr>
+        <w:t>2</w:t>
+      </w:r>
+      <w:r>
+        <w:rPr>
+          <w:rFonts w:ascii="Times New Roman" w:hAnsi="Times New Roman" w:cs="Times New Roman"/>
+          <w:b/>
+          <w:bCs/>
+          <w:i/>
+          <w:iCs/>
+          <w:sz w:val="24"/>
+          <w:szCs w:val="24"/>
+        </w:rPr>
+        <w:t xml:space="preserve">: Example of a Software life cycle using CI-CD  </w:t>
       </w:r>
     </w:p>
     <w:p>
@@ -444,10 +557,22 @@
         <w:jc w:val="both"/>
         <w:rPr>
           <w:rFonts w:ascii="Times New Roman" w:hAnsi="Times New Roman" w:cs="Times New Roman"/>
-          <w:sz w:val="24"/>
-          <w:szCs w:val="24"/>
-        </w:rPr>
-      </w:pPr>
+          <w:b/>
+          <w:bCs/>
+          <w:sz w:val="24"/>
+          <w:szCs w:val="24"/>
+        </w:rPr>
+      </w:pPr>
+      <w:r>
+        <w:rPr>
+          <w:rFonts w:ascii="Times New Roman" w:hAnsi="Times New Roman" w:cs="Times New Roman"/>
+          <w:b/>
+          <w:bCs/>
+          <w:sz w:val="24"/>
+          <w:szCs w:val="24"/>
+        </w:rPr>
+        <w:t>4.0 Benefits of CI-CD</w:t>
+      </w:r>
     </w:p>
     <w:p>
       <w:pPr>
@@ -455,21 +580,57 @@
         <w:jc w:val="both"/>
         <w:rPr>
           <w:rFonts w:ascii="Times New Roman" w:hAnsi="Times New Roman" w:cs="Times New Roman"/>
-          <w:b/>
-          <w:bCs/>
-          <w:sz w:val="24"/>
-          <w:szCs w:val="24"/>
-        </w:rPr>
-      </w:pPr>
-      <w:r>
-        <w:rPr>
-          <w:rFonts w:ascii="Times New Roman" w:hAnsi="Times New Roman" w:cs="Times New Roman"/>
-          <w:b/>
-          <w:bCs/>
-          <w:sz w:val="24"/>
-          <w:szCs w:val="24"/>
-        </w:rPr>
-        <w:t>4.0 Benefits of CI-CD</w:t>
+          <w:sz w:val="24"/>
+          <w:szCs w:val="24"/>
+        </w:rPr>
+      </w:pPr>
+      <w:r>
+        <w:rPr>
+          <w:rFonts w:ascii="Times New Roman" w:hAnsi="Times New Roman" w:cs="Times New Roman"/>
+          <w:sz w:val="24"/>
+          <w:szCs w:val="24"/>
+        </w:rPr>
+        <w:t xml:space="preserve">Continuous delivery principles have helped engineering teams change how they deliver software to customers to improve customer satisfaction.  </w:t>
+      </w:r>
+      <w:r>
+        <w:rPr>
+          <w:rFonts w:ascii="Times New Roman" w:hAnsi="Times New Roman" w:cs="Times New Roman"/>
+          <w:sz w:val="24"/>
+          <w:szCs w:val="24"/>
+        </w:rPr>
+        <w:t xml:space="preserve">There are many engineering teams that are excellent at </w:t>
+      </w:r>
+      <w:r>
+        <w:rPr>
+          <w:rFonts w:ascii="Times New Roman" w:hAnsi="Times New Roman" w:cs="Times New Roman"/>
+          <w:sz w:val="24"/>
+          <w:szCs w:val="24"/>
+        </w:rPr>
+        <w:t>DevOps</w:t>
+      </w:r>
+      <w:r>
+        <w:rPr>
+          <w:rFonts w:ascii="Times New Roman" w:hAnsi="Times New Roman" w:cs="Times New Roman"/>
+          <w:sz w:val="24"/>
+          <w:szCs w:val="24"/>
+        </w:rPr>
+        <w:t xml:space="preserve">, Agile, Lean, Kanban, Scrum </w:t>
+      </w:r>
+      <w:r>
+        <w:rPr>
+          <w:rFonts w:ascii="Times New Roman" w:hAnsi="Times New Roman" w:cs="Times New Roman"/>
+          <w:sz w:val="24"/>
+          <w:szCs w:val="24"/>
+        </w:rPr>
+        <w:t>etc. However, they fail to deliver value to clients and leave their clients unhappy.</w:t>
+      </w:r>
+      <w:r>
+        <w:rPr>
+          <w:rFonts w:ascii="Times New Roman" w:hAnsi="Times New Roman" w:cs="Times New Roman"/>
+          <w:sz w:val="24"/>
+          <w:szCs w:val="24"/>
+        </w:rPr>
+        <w:t xml:space="preserve"> </w:t>
       </w:r>
     </w:p>
     <w:p>
@@ -488,47 +649,7 @@
           <w:sz w:val="24"/>
           <w:szCs w:val="24"/>
         </w:rPr>
-        <w:t xml:space="preserve">Continuous delivery principles have helped engineering teams change how they deliver software to customers to improve customer satisfaction.  </w:t>
-      </w:r>
-      <w:r>
-        <w:rPr>
-          <w:rFonts w:ascii="Times New Roman" w:hAnsi="Times New Roman" w:cs="Times New Roman"/>
-          <w:sz w:val="24"/>
-          <w:szCs w:val="24"/>
-        </w:rPr>
-        <w:t xml:space="preserve">There are many engineering teams that are excellent at </w:t>
-      </w:r>
-      <w:r>
-        <w:rPr>
-          <w:rFonts w:ascii="Times New Roman" w:hAnsi="Times New Roman" w:cs="Times New Roman"/>
-          <w:sz w:val="24"/>
-          <w:szCs w:val="24"/>
-        </w:rPr>
-        <w:t>DevOps</w:t>
-      </w:r>
-      <w:r>
-        <w:rPr>
-          <w:rFonts w:ascii="Times New Roman" w:hAnsi="Times New Roman" w:cs="Times New Roman"/>
-          <w:sz w:val="24"/>
-          <w:szCs w:val="24"/>
-        </w:rPr>
-        <w:t xml:space="preserve">, Agile, Lean, Kanban, Scrum </w:t>
-      </w:r>
-      <w:r>
-        <w:rPr>
-          <w:rFonts w:ascii="Times New Roman" w:hAnsi="Times New Roman" w:cs="Times New Roman"/>
-          <w:sz w:val="24"/>
-          <w:szCs w:val="24"/>
-        </w:rPr>
-        <w:t>etc. However, they fail to deliver value to clients and leave their clients unhappy.</w:t>
-      </w:r>
-      <w:r>
-        <w:rPr>
-          <w:rFonts w:ascii="Times New Roman" w:hAnsi="Times New Roman" w:cs="Times New Roman"/>
-          <w:sz w:val="24"/>
-          <w:szCs w:val="24"/>
-        </w:rPr>
-        <w:t xml:space="preserve"> One major cause of unsatisfied customers is </w:t>
+        <w:t xml:space="preserve">One major cause of unsatisfied customers is </w:t>
       </w:r>
       <w:r>
         <w:rPr>
@@ -595,9 +716,11 @@
       <w:r>
         <w:rPr>
           <w:rFonts w:ascii="Times New Roman" w:hAnsi="Times New Roman" w:cs="Times New Roman"/>
-          <w:sz w:val="24"/>
-          <w:szCs w:val="24"/>
-        </w:rPr>
+          <w:noProof/>
+          <w:sz w:val="24"/>
+          <w:szCs w:val="24"/>
+        </w:rPr>
+        <w:lastRenderedPageBreak/>
         <w:drawing>
           <wp:inline distT="0" distB="0" distL="0" distR="0" wp14:anchorId="54A828BF" wp14:editId="0939576A">
             <wp:extent cx="5731510" cy="1919605"/>
@@ -614,7 +737,7 @@
                     <pic:cNvPicPr/>
                   </pic:nvPicPr>
                   <pic:blipFill>
-                    <a:blip r:embed="rId5"/>
+                    <a:blip r:embed="rId6"/>
                     <a:stretch>
                       <a:fillRect/>
                     </a:stretch>
@@ -641,17 +764,49 @@
         <w:jc w:val="center"/>
         <w:rPr>
           <w:rFonts w:ascii="Times New Roman" w:hAnsi="Times New Roman" w:cs="Times New Roman"/>
-          <w:sz w:val="24"/>
-          <w:szCs w:val="24"/>
-        </w:rPr>
-      </w:pPr>
-      <w:r>
-        <w:rPr>
-          <w:rFonts w:ascii="Times New Roman" w:hAnsi="Times New Roman" w:cs="Times New Roman"/>
-          <w:sz w:val="24"/>
-          <w:szCs w:val="24"/>
-        </w:rPr>
-        <w:t>Figure 2: Benefits of CI-CD</w:t>
+          <w:b/>
+          <w:bCs/>
+          <w:i/>
+          <w:iCs/>
+          <w:sz w:val="24"/>
+          <w:szCs w:val="24"/>
+        </w:rPr>
+      </w:pPr>
+      <w:r>
+        <w:rPr>
+          <w:rFonts w:ascii="Times New Roman" w:hAnsi="Times New Roman" w:cs="Times New Roman"/>
+          <w:b/>
+          <w:bCs/>
+          <w:i/>
+          <w:iCs/>
+          <w:sz w:val="24"/>
+          <w:szCs w:val="24"/>
+        </w:rPr>
+        <w:t xml:space="preserve">Figure </w:t>
+      </w:r>
+      <w:r>
+        <w:rPr>
+          <w:rFonts w:ascii="Times New Roman" w:hAnsi="Times New Roman" w:cs="Times New Roman"/>
+          <w:b/>
+          <w:bCs/>
+          <w:i/>
+          <w:iCs/>
+          <w:sz w:val="24"/>
+          <w:szCs w:val="24"/>
+        </w:rPr>
+        <w:t>3</w:t>
+      </w:r>
+      <w:r>
+        <w:rPr>
+          <w:rFonts w:ascii="Times New Roman" w:hAnsi="Times New Roman" w:cs="Times New Roman"/>
+          <w:b/>
+          <w:bCs/>
+          <w:i/>
+          <w:iCs/>
+          <w:sz w:val="24"/>
+          <w:szCs w:val="24"/>
+        </w:rPr>
+        <w:t>: Benefits of CI-CD</w:t>
       </w:r>
     </w:p>
     <w:p>
@@ -776,6 +931,229 @@
         </w:rPr>
         <w:t>to get started with it.</w:t>
       </w:r>
+    </w:p>
+    <w:p>
+      <w:pPr>
+        <w:spacing w:line="360" w:lineRule="auto"/>
+        <w:jc w:val="both"/>
+        <w:rPr>
+          <w:rFonts w:ascii="Times New Roman" w:hAnsi="Times New Roman" w:cs="Times New Roman"/>
+          <w:b/>
+          <w:bCs/>
+          <w:sz w:val="24"/>
+          <w:szCs w:val="24"/>
+        </w:rPr>
+      </w:pPr>
+      <w:r>
+        <w:rPr>
+          <w:rFonts w:ascii="Times New Roman" w:hAnsi="Times New Roman" w:cs="Times New Roman"/>
+          <w:b/>
+          <w:bCs/>
+          <w:sz w:val="24"/>
+          <w:szCs w:val="24"/>
+        </w:rPr>
+        <w:t>5.0 Cost and Revenue effects of CI/CD</w:t>
+      </w:r>
+    </w:p>
+    <w:p>
+      <w:pPr>
+        <w:spacing w:line="360" w:lineRule="auto"/>
+        <w:jc w:val="both"/>
+        <w:rPr>
+          <w:rFonts w:ascii="Times New Roman" w:hAnsi="Times New Roman" w:cs="Times New Roman"/>
+          <w:sz w:val="24"/>
+          <w:szCs w:val="24"/>
+        </w:rPr>
+      </w:pPr>
+      <w:r>
+        <w:rPr>
+          <w:rFonts w:ascii="Times New Roman" w:hAnsi="Times New Roman" w:cs="Times New Roman"/>
+          <w:sz w:val="24"/>
+          <w:szCs w:val="24"/>
+        </w:rPr>
+        <w:t>CI/CD will save us so much time in the production to market cycle. CI/CD automates deployment, more production is made at the same time as before which leads to more revenue.</w:t>
+      </w:r>
+    </w:p>
+    <w:p>
+      <w:pPr>
+        <w:spacing w:line="360" w:lineRule="auto"/>
+        <w:jc w:val="both"/>
+        <w:rPr>
+          <w:rFonts w:ascii="Times New Roman" w:hAnsi="Times New Roman" w:cs="Times New Roman"/>
+          <w:sz w:val="24"/>
+          <w:szCs w:val="24"/>
+        </w:rPr>
+      </w:pPr>
+      <w:r>
+        <w:rPr>
+          <w:rFonts w:ascii="Times New Roman" w:hAnsi="Times New Roman" w:cs="Times New Roman"/>
+          <w:sz w:val="24"/>
+          <w:szCs w:val="24"/>
+        </w:rPr>
+        <w:t xml:space="preserve">Secondly, CI/CD saves us money and avoids mistakes. This is because infrastructure creation, </w:t>
+      </w:r>
+      <w:r>
+        <w:rPr>
+          <w:rFonts w:ascii="Times New Roman" w:hAnsi="Times New Roman" w:cs="Times New Roman"/>
+          <w:sz w:val="24"/>
+          <w:szCs w:val="24"/>
+        </w:rPr>
+        <w:t>clean-up</w:t>
+      </w:r>
+      <w:r>
+        <w:rPr>
+          <w:rFonts w:ascii="Times New Roman" w:hAnsi="Times New Roman" w:cs="Times New Roman"/>
+          <w:sz w:val="24"/>
+          <w:szCs w:val="24"/>
+        </w:rPr>
+        <w:t xml:space="preserve"> and autoscaling ha</w:t>
+      </w:r>
+      <w:r>
+        <w:rPr>
+          <w:rFonts w:ascii="Times New Roman" w:hAnsi="Times New Roman" w:cs="Times New Roman"/>
+          <w:sz w:val="24"/>
+          <w:szCs w:val="24"/>
+        </w:rPr>
+        <w:t>ve</w:t>
+      </w:r>
+      <w:r>
+        <w:rPr>
+          <w:rFonts w:ascii="Times New Roman" w:hAnsi="Times New Roman" w:cs="Times New Roman"/>
+          <w:sz w:val="24"/>
+          <w:szCs w:val="24"/>
+        </w:rPr>
+        <w:t xml:space="preserve"> been automated. We save cost on any infrastructure we don’t use or need and human error in infrastructure orchestrating is eliminated.</w:t>
+      </w:r>
+    </w:p>
+    <w:p>
+      <w:pPr>
+        <w:spacing w:line="360" w:lineRule="auto"/>
+        <w:jc w:val="center"/>
+        <w:rPr>
+          <w:rFonts w:ascii="Times New Roman" w:hAnsi="Times New Roman" w:cs="Times New Roman"/>
+          <w:sz w:val="24"/>
+          <w:szCs w:val="24"/>
+        </w:rPr>
+      </w:pPr>
+      <w:r>
+        <w:rPr>
+          <w:rFonts w:ascii="Times New Roman" w:hAnsi="Times New Roman" w:cs="Times New Roman"/>
+          <w:sz w:val="24"/>
+          <w:szCs w:val="24"/>
+        </w:rPr>
+        <w:drawing>
+          <wp:inline distT="0" distB="0" distL="0" distR="0" wp14:anchorId="08B75076" wp14:editId="44E35850">
+            <wp:extent cx="5731510" cy="2065020"/>
+            <wp:effectExtent l="0" t="0" r="2540" b="0"/>
+            <wp:docPr id="4" name="Picture 4" descr="Scatter chart&#10;&#10;Description automatically generated with medium confidence"/>
+            <wp:cNvGraphicFramePr>
+              <a:graphicFrameLocks xmlns:a="http://schemas.openxmlformats.org/drawingml/2006/main" noChangeAspect="1"/>
+            </wp:cNvGraphicFramePr>
+            <a:graphic xmlns:a="http://schemas.openxmlformats.org/drawingml/2006/main">
+              <a:graphicData uri="http://schemas.openxmlformats.org/drawingml/2006/picture">
+                <pic:pic xmlns:pic="http://schemas.openxmlformats.org/drawingml/2006/picture">
+                  <pic:nvPicPr>
+                    <pic:cNvPr id="4" name="Picture 4" descr="Scatter chart&#10;&#10;Description automatically generated with medium confidence"/>
+                    <pic:cNvPicPr/>
+                  </pic:nvPicPr>
+                  <pic:blipFill>
+                    <a:blip r:embed="rId7"/>
+                    <a:stretch>
+                      <a:fillRect/>
+                    </a:stretch>
+                  </pic:blipFill>
+                  <pic:spPr>
+                    <a:xfrm>
+                      <a:off x="0" y="0"/>
+                      <a:ext cx="5731510" cy="2065020"/>
+                    </a:xfrm>
+                    <a:prstGeom prst="rect">
+                      <a:avLst/>
+                    </a:prstGeom>
+                  </pic:spPr>
+                </pic:pic>
+              </a:graphicData>
+            </a:graphic>
+          </wp:inline>
+        </w:drawing>
+      </w:r>
+    </w:p>
+    <w:p>
+      <w:pPr>
+        <w:spacing w:line="360" w:lineRule="auto"/>
+        <w:jc w:val="center"/>
+        <w:rPr>
+          <w:rFonts w:ascii="Times New Roman" w:hAnsi="Times New Roman" w:cs="Times New Roman"/>
+          <w:b/>
+          <w:bCs/>
+          <w:i/>
+          <w:iCs/>
+          <w:sz w:val="24"/>
+          <w:szCs w:val="24"/>
+        </w:rPr>
+      </w:pPr>
+      <w:r>
+        <w:rPr>
+          <w:rFonts w:ascii="Times New Roman" w:hAnsi="Times New Roman" w:cs="Times New Roman"/>
+          <w:b/>
+          <w:bCs/>
+          <w:i/>
+          <w:iCs/>
+          <w:sz w:val="24"/>
+          <w:szCs w:val="24"/>
+        </w:rPr>
+        <w:t>Figure 4: CI/CD Cost and revenue benefits to us</w:t>
+      </w:r>
+    </w:p>
+    <w:p>
+      <w:pPr>
+        <w:spacing w:line="360" w:lineRule="auto"/>
+        <w:jc w:val="both"/>
+        <w:rPr>
+          <w:rFonts w:ascii="Times New Roman" w:hAnsi="Times New Roman" w:cs="Times New Roman"/>
+          <w:sz w:val="24"/>
+          <w:szCs w:val="24"/>
+        </w:rPr>
+      </w:pPr>
+      <w:r>
+        <w:rPr>
+          <w:rFonts w:ascii="Times New Roman" w:hAnsi="Times New Roman" w:cs="Times New Roman"/>
+          <w:sz w:val="24"/>
+          <w:szCs w:val="24"/>
+        </w:rPr>
+        <w:lastRenderedPageBreak/>
+        <w:t>We gain more customers from early releasing quality software. CI/CD automates tests like unit tests and smoke tests which enable us produce quality software with confidence. This means our customers trust us more and we can sell our products with confidence. New customers gets to see the quality software we produce leading to more contracts and revenue for the company.</w:t>
+      </w:r>
+    </w:p>
+    <w:p>
+      <w:pPr>
+        <w:spacing w:line="360" w:lineRule="auto"/>
+        <w:jc w:val="both"/>
+        <w:rPr>
+          <w:rFonts w:ascii="Times New Roman" w:hAnsi="Times New Roman" w:cs="Times New Roman"/>
+          <w:sz w:val="24"/>
+          <w:szCs w:val="24"/>
+        </w:rPr>
+      </w:pPr>
+      <w:r>
+        <w:rPr>
+          <w:rFonts w:ascii="Times New Roman" w:hAnsi="Times New Roman" w:cs="Times New Roman"/>
+          <w:sz w:val="24"/>
+          <w:szCs w:val="24"/>
+        </w:rPr>
+        <w:t xml:space="preserve"> </w:t>
+      </w:r>
+    </w:p>
+    <w:p>
+      <w:pPr>
+        <w:spacing w:line="360" w:lineRule="auto"/>
+        <w:jc w:val="both"/>
+        <w:rPr>
+          <w:rFonts w:ascii="Times New Roman" w:hAnsi="Times New Roman" w:cs="Times New Roman"/>
+          <w:sz w:val="24"/>
+          <w:szCs w:val="24"/>
+        </w:rPr>
+      </w:pPr>
     </w:p>
     <w:p>
       <w:pPr>

</xml_diff>